<commit_message>
Organización, Front y Back - Cambios en la carpeta MAIN del proyecto, adición de páginas de registro y planes de usuario, uso de DOTENV en el back para las variables
</commit_message>
<xml_diff>
--- a/CVs/CV Fabri.docx
+++ b/CVs/CV Fabri.docx
@@ -1,8 +1,426 @@
 
 <file path=word/document.xml><?xml version="1.0" encoding="utf-8"?>
-<w:document xmlns:wpc="http://schemas.microsoft.com/office/word/2010/wordprocessingCanvas" xmlns:cx="http://schemas.microsoft.com/office/drawing/2014/chartex" xmlns:cx1="http://schemas.microsoft.com/office/drawing/2015/9/8/chartex" xmlns:cx2="http://schemas.microsoft.com/office/drawing/2015/10/21/chartex" xmlns:cx3="http://schemas.microsoft.com/office/drawing/2016/5/9/chartex" xmlns:cx4="http://schemas.microsoft.com/office/drawing/2016/5/10/chartex" xmlns:cx5="http://schemas.microsoft.com/office/drawing/2016/5/11/chartex" xmlns:cx6="http://schemas.microsoft.com/office/drawing/2016/5/12/chartex" xmlns:cx7="http://schemas.microsoft.com/office/drawing/2016/5/13/chartex" xmlns:cx8="http://schemas.microsoft.com/office/drawing/2016/5/14/chartex" xmlns:mc="http://schemas.openxmlformats.org/markup-compatibility/2006" xmlns:aink="http://schemas.microsoft.com/office/drawing/2016/ink" xmlns:am3d="http://schemas.microsoft.com/office/drawing/2017/model3d" xmlns:o="urn:schemas-microsoft-com:office:office" xmlns:oel="http://schemas.microsoft.com/office/2019/extlst" xmlns:r="http://schemas.openxmlformats.org/officeDocument/2006/relationships" xmlns:m="http://schemas.openxmlformats.org/officeDocument/2006/math" xmlns:v="urn:schemas-microsoft-com:vml" xmlns:wp14="http://schemas.microsoft.com/office/word/2010/wordprocessingDrawing" xmlns:wp="http://schemas.openxmlformats.org/drawingml/2006/wordprocessingDrawing" xmlns:w10="urn:schemas-microsoft-com:office:word" xmlns:w="http://schemas.openxmlformats.org/wordprocessingml/2006/main" xmlns:w14="http://schemas.microsoft.com/office/word/2010/wordml" xmlns:w15="http://schemas.microsoft.com/office/word/2012/wordml" xmlns:w16cex="http://schemas.microsoft.com/office/word/2018/wordml/cex" xmlns:w16cid="http://schemas.microsoft.com/office/word/2016/wordml/cid" xmlns:w16="http://schemas.microsoft.com/office/word/2018/wordml" xmlns:w16du="http://schemas.microsoft.com/office/word/2023/wordml/word16du" xmlns:w16sdtdh="http://schemas.microsoft.com/office/word/2020/wordml/sdtdatahash" xmlns:w16sdtfl="http://schemas.microsoft.com/office/word/2024/wordml/sdtformatlock" xmlns:w16se="http://schemas.microsoft.com/office/word/2015/wordml/symex" xmlns:wpg="http://schemas.microsoft.com/office/word/2010/wordprocessingGroup" xmlns:wpi="http://schemas.microsoft.com/office/word/2010/wordprocessingInk" xmlns:wne="http://schemas.microsoft.com/office/word/2006/wordml" xmlns:wps="http://schemas.microsoft.com/office/word/2010/wordprocessingShape" mc:Ignorable="w14 w15 w16se w16cid w16 w16cex w16sdtdh w16sdtfl w16du wp14">
+<w:document xmlns:wpc="http://schemas.microsoft.com/office/word/2010/wordprocessingCanvas" xmlns:cx="http://schemas.microsoft.com/office/drawing/2014/chartex" xmlns:cx1="http://schemas.microsoft.com/office/drawing/2015/9/8/chartex" xmlns:cx2="http://schemas.microsoft.com/office/drawing/2015/10/21/chartex" xmlns:cx3="http://schemas.microsoft.com/office/drawing/2016/5/9/chartex" xmlns:cx4="http://schemas.microsoft.com/office/drawing/2016/5/10/chartex" xmlns:cx5="http://schemas.microsoft.com/office/drawing/2016/5/11/chartex" xmlns:cx6="http://schemas.microsoft.com/office/drawing/2016/5/12/chartex" xmlns:cx7="http://schemas.microsoft.com/office/drawing/2016/5/13/chartex" xmlns:cx8="http://schemas.microsoft.com/office/drawing/2016/5/14/chartex" xmlns:mc="http://schemas.openxmlformats.org/markup-compatibility/2006" xmlns:aink="http://schemas.microsoft.com/office/drawing/2016/ink" xmlns:am3d="http://schemas.microsoft.com/office/drawing/2017/model3d" xmlns:o="urn:schemas-microsoft-com:office:office" xmlns:r="http://schemas.openxmlformats.org/officeDocument/2006/relationships" xmlns:m="http://schemas.openxmlformats.org/officeDocument/2006/math" xmlns:v="urn:schemas-microsoft-com:vml" xmlns:wp14="http://schemas.microsoft.com/office/word/2010/wordprocessingDrawing" xmlns:wp="http://schemas.openxmlformats.org/drawingml/2006/wordprocessingDrawing" xmlns:w10="urn:schemas-microsoft-com:office:word" xmlns:w="http://schemas.openxmlformats.org/wordprocessingml/2006/main" xmlns:w14="http://schemas.microsoft.com/office/word/2010/wordml" xmlns:w15="http://schemas.microsoft.com/office/word/2012/wordml" xmlns:w16cid="http://schemas.microsoft.com/office/word/2016/wordml/cid" xmlns:w16se="http://schemas.microsoft.com/office/word/2015/wordml/symex" xmlns:wpg="http://schemas.microsoft.com/office/word/2010/wordprocessingGroup" xmlns:wpi="http://schemas.microsoft.com/office/word/2010/wordprocessingInk" xmlns:wne="http://schemas.microsoft.com/office/word/2006/wordml" xmlns:wps="http://schemas.microsoft.com/office/word/2010/wordprocessingShape" mc:Ignorable="w14 w15 w16se w16cid wp14">
   <w:body>
     <w:p>
+      <w:r>
+        <w:rPr>
+          <w:noProof/>
+        </w:rPr>
+        <mc:AlternateContent>
+          <mc:Choice Requires="wps">
+            <w:drawing>
+              <wp:anchor distT="45720" distB="45720" distL="114300" distR="114300" simplePos="0" relativeHeight="251688960" behindDoc="0" locked="0" layoutInCell="1" allowOverlap="1" wp14:anchorId="77DB7E90" wp14:editId="0F2569DB">
+                <wp:simplePos x="0" y="0"/>
+                <wp:positionH relativeFrom="column">
+                  <wp:posOffset>2208530</wp:posOffset>
+                </wp:positionH>
+                <wp:positionV relativeFrom="paragraph">
+                  <wp:posOffset>5955030</wp:posOffset>
+                </wp:positionV>
+                <wp:extent cx="4126230" cy="1404620"/>
+                <wp:effectExtent l="0" t="0" r="7620" b="6985"/>
+                <wp:wrapSquare wrapText="bothSides"/>
+                <wp:docPr id="19" name="Cuadro de texto 2"/>
+                <wp:cNvGraphicFramePr>
+                  <a:graphicFrameLocks xmlns:a="http://schemas.openxmlformats.org/drawingml/2006/main"/>
+                </wp:cNvGraphicFramePr>
+                <a:graphic xmlns:a="http://schemas.openxmlformats.org/drawingml/2006/main">
+                  <a:graphicData uri="http://schemas.microsoft.com/office/word/2010/wordprocessingShape">
+                    <wps:wsp>
+                      <wps:cNvSpPr txBox="1">
+                        <a:spLocks noChangeArrowheads="1"/>
+                      </wps:cNvSpPr>
+                      <wps:spPr bwMode="auto">
+                        <a:xfrm>
+                          <a:off x="0" y="0"/>
+                          <a:ext cx="4126230" cy="1404620"/>
+                        </a:xfrm>
+                        <a:prstGeom prst="rect">
+                          <a:avLst/>
+                        </a:prstGeom>
+                        <a:solidFill>
+                          <a:srgbClr val="FFFFFF"/>
+                        </a:solidFill>
+                        <a:ln w="9525">
+                          <a:noFill/>
+                          <a:miter lim="800000"/>
+                          <a:headEnd/>
+                          <a:tailEnd/>
+                        </a:ln>
+                      </wps:spPr>
+                      <wps:txbx>
+                        <w:txbxContent>
+                          <w:p>
+                            <w:pPr>
+                              <w:rPr>
+                                <w:rFonts w:ascii="Montserrat" w:hAnsi="Montserrat"/>
+                                <w:b/>
+                                <w:sz w:val="32"/>
+                              </w:rPr>
+                            </w:pPr>
+                            <w:r>
+                              <w:rPr>
+                                <w:rFonts w:ascii="Montserrat" w:hAnsi="Montserrat"/>
+                                <w:b/>
+                                <w:sz w:val="32"/>
+                              </w:rPr>
+                              <w:t>Formación académica</w:t>
+                            </w:r>
+                          </w:p>
+                        </w:txbxContent>
+                      </wps:txbx>
+                      <wps:bodyPr rot="0" vert="horz" wrap="square" lIns="91440" tIns="45720" rIns="91440" bIns="45720" anchor="t" anchorCtr="0">
+                        <a:spAutoFit/>
+                      </wps:bodyPr>
+                    </wps:wsp>
+                  </a:graphicData>
+                </a:graphic>
+                <wp14:sizeRelH relativeFrom="margin">
+                  <wp14:pctWidth>0</wp14:pctWidth>
+                </wp14:sizeRelH>
+                <wp14:sizeRelV relativeFrom="margin">
+                  <wp14:pctHeight>20000</wp14:pctHeight>
+                </wp14:sizeRelV>
+              </wp:anchor>
+            </w:drawing>
+          </mc:Choice>
+          <mc:Fallback>
+            <w:pict>
+              <v:shapetype w14:anchorId="77DB7E90" id="_x0000_t202" coordsize="21600,21600" o:spt="202" path="m,l,21600r21600,l21600,xe">
+                <v:stroke joinstyle="miter"/>
+                <v:path gradientshapeok="t" o:connecttype="rect"/>
+              </v:shapetype>
+              <v:shape id="Cuadro de texto 2" o:spid="_x0000_s1026" type="#_x0000_t202" style="position:absolute;margin-left:173.9pt;margin-top:468.9pt;width:324.9pt;height:110.6pt;z-index:251688960;visibility:visible;mso-wrap-style:square;mso-width-percent:0;mso-height-percent:200;mso-wrap-distance-left:9pt;mso-wrap-distance-top:3.6pt;mso-wrap-distance-right:9pt;mso-wrap-distance-bottom:3.6pt;mso-position-horizontal:absolute;mso-position-horizontal-relative:text;mso-position-vertical:absolute;mso-position-vertical-relative:text;mso-width-percent:0;mso-height-percent:200;mso-width-relative:margin;mso-height-relative:margin;v-text-anchor:top" o:gfxdata="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" stroked="f">
+                <v:textbox style="mso-fit-shape-to-text:t">
+                  <w:txbxContent>
+                    <w:p>
+                      <w:pPr>
+                        <w:rPr>
+                          <w:rFonts w:ascii="Montserrat" w:hAnsi="Montserrat"/>
+                          <w:b/>
+                          <w:sz w:val="32"/>
+                        </w:rPr>
+                      </w:pPr>
+                      <w:r>
+                        <w:rPr>
+                          <w:rFonts w:ascii="Montserrat" w:hAnsi="Montserrat"/>
+                          <w:b/>
+                          <w:sz w:val="32"/>
+                        </w:rPr>
+                        <w:t>Formación académica</w:t>
+                      </w:r>
+                    </w:p>
+                  </w:txbxContent>
+                </v:textbox>
+                <w10:wrap type="square"/>
+              </v:shape>
+            </w:pict>
+          </mc:Fallback>
+        </mc:AlternateContent>
+      </w:r>
+      <w:r>
+        <w:rPr>
+          <w:noProof/>
+        </w:rPr>
+        <mc:AlternateContent>
+          <mc:Choice Requires="wps">
+            <w:drawing>
+              <wp:anchor distT="45720" distB="45720" distL="114300" distR="114300" simplePos="0" relativeHeight="251691008" behindDoc="0" locked="0" layoutInCell="1" allowOverlap="1" wp14:anchorId="51D7C3F9" wp14:editId="26220A55">
+                <wp:simplePos x="0" y="0"/>
+                <wp:positionH relativeFrom="column">
+                  <wp:posOffset>2249170</wp:posOffset>
+                </wp:positionH>
+                <wp:positionV relativeFrom="paragraph">
+                  <wp:posOffset>6411595</wp:posOffset>
+                </wp:positionV>
+                <wp:extent cx="4126230" cy="1404620"/>
+                <wp:effectExtent l="0" t="0" r="7620" b="0"/>
+                <wp:wrapSquare wrapText="bothSides"/>
+                <wp:docPr id="20" name="Cuadro de texto 2"/>
+                <wp:cNvGraphicFramePr>
+                  <a:graphicFrameLocks xmlns:a="http://schemas.openxmlformats.org/drawingml/2006/main"/>
+                </wp:cNvGraphicFramePr>
+                <a:graphic xmlns:a="http://schemas.openxmlformats.org/drawingml/2006/main">
+                  <a:graphicData uri="http://schemas.microsoft.com/office/word/2010/wordprocessingShape">
+                    <wps:wsp>
+                      <wps:cNvSpPr txBox="1">
+                        <a:spLocks noChangeArrowheads="1"/>
+                      </wps:cNvSpPr>
+                      <wps:spPr bwMode="auto">
+                        <a:xfrm>
+                          <a:off x="0" y="0"/>
+                          <a:ext cx="4126230" cy="1404620"/>
+                        </a:xfrm>
+                        <a:prstGeom prst="rect">
+                          <a:avLst/>
+                        </a:prstGeom>
+                        <a:solidFill>
+                          <a:srgbClr val="FFFFFF"/>
+                        </a:solidFill>
+                        <a:ln w="9525">
+                          <a:noFill/>
+                          <a:miter lim="800000"/>
+                          <a:headEnd/>
+                          <a:tailEnd/>
+                        </a:ln>
+                      </wps:spPr>
+                      <wps:txbx>
+                        <w:txbxContent>
+                          <w:p>
+                            <w:pPr>
+                              <w:rPr>
+                                <w:rFonts w:ascii="Montserrat" w:hAnsi="Montserrat"/>
+                              </w:rPr>
+                            </w:pPr>
+                            <w:r>
+                              <w:rPr>
+                                <w:rFonts w:ascii="Montserrat" w:hAnsi="Montserrat"/>
+                              </w:rPr>
+                              <w:t xml:space="preserve">Nivel secundario: IPET 247 Cassaffousth </w:t>
+                            </w:r>
+                          </w:p>
+                          <w:p>
+                            <w:pPr>
+                              <w:rPr>
+                                <w:rFonts w:ascii="Montserrat" w:hAnsi="Montserrat"/>
+                              </w:rPr>
+                            </w:pPr>
+                            <w:r>
+                              <w:rPr>
+                                <w:rFonts w:ascii="Montserrat" w:hAnsi="Montserrat"/>
+                              </w:rPr>
+                              <w:t>(2019 - Actualidad)</w:t>
+                            </w:r>
+                          </w:p>
+                          <w:p>
+                            <w:pPr>
+                              <w:rPr>
+                                <w:rFonts w:ascii="Montserrat" w:hAnsi="Montserrat"/>
+                              </w:rPr>
+                            </w:pPr>
+                            <w:r>
+                              <w:rPr>
+                                <w:rFonts w:ascii="Montserrat" w:hAnsi="Montserrat"/>
+                              </w:rPr>
+                              <w:t>Curso de Adobe Ilustrator</w:t>
+                            </w:r>
+                          </w:p>
+                          <w:p>
+                            <w:pPr>
+                              <w:rPr>
+                                <w:rFonts w:ascii="Montserrat" w:hAnsi="Montserrat"/>
+                              </w:rPr>
+                            </w:pPr>
+                            <w:r>
+                              <w:rPr>
+                                <w:rFonts w:ascii="Montserrat" w:hAnsi="Montserrat"/>
+                              </w:rPr>
+                              <w:t>(2024 - 2025)</w:t>
+                            </w:r>
+                          </w:p>
+                          <w:p>
+                            <w:pPr>
+                              <w:rPr>
+                                <w:rFonts w:ascii="Montserrat" w:hAnsi="Montserrat"/>
+                              </w:rPr>
+                            </w:pPr>
+                            <w:r>
+                              <w:rPr>
+                                <w:rFonts w:ascii="Montserrat" w:hAnsi="Montserrat"/>
+                              </w:rPr>
+                              <w:t>Curso de JavaScript</w:t>
+                            </w:r>
+                          </w:p>
+                          <w:p>
+                            <w:pPr>
+                              <w:rPr>
+                                <w:rFonts w:ascii="Montserrat" w:hAnsi="Montserrat"/>
+                              </w:rPr>
+                            </w:pPr>
+                            <w:r>
+                              <w:rPr>
+                                <w:rFonts w:ascii="Montserrat" w:hAnsi="Montserrat"/>
+                              </w:rPr>
+                              <w:t>(2023 - 2024)</w:t>
+                            </w:r>
+                          </w:p>
+                          <w:p>
+                            <w:pPr>
+                              <w:rPr>
+                                <w:rFonts w:ascii="Montserrat" w:hAnsi="Montserrat"/>
+                              </w:rPr>
+                            </w:pPr>
+                            <w:r>
+                              <w:rPr>
+                                <w:rFonts w:ascii="Montserrat" w:hAnsi="Montserrat"/>
+                              </w:rPr>
+                              <w:t>Curso de C#</w:t>
+                            </w:r>
+                          </w:p>
+                          <w:p>
+                            <w:pPr>
+                              <w:rPr>
+                                <w:rFonts w:ascii="Montserrat" w:hAnsi="Montserrat"/>
+                              </w:rPr>
+                            </w:pPr>
+                            <w:r>
+                              <w:rPr>
+                                <w:rFonts w:ascii="Montserrat" w:hAnsi="Montserrat"/>
+                              </w:rPr>
+                              <w:t xml:space="preserve">(2023 - </w:t>
+                            </w:r>
+                            <w:bookmarkStart w:id="0" w:name="_GoBack"/>
+                            <w:r>
+                              <w:rPr>
+                                <w:rFonts w:ascii="Montserrat" w:hAnsi="Montserrat"/>
+                              </w:rPr>
+                              <w:t>2024)</w:t>
+                            </w:r>
+                            <w:bookmarkEnd w:id="0"/>
+                          </w:p>
+                        </w:txbxContent>
+                      </wps:txbx>
+                      <wps:bodyPr rot="0" vert="horz" wrap="square" lIns="91440" tIns="45720" rIns="91440" bIns="45720" anchor="t" anchorCtr="0">
+                        <a:spAutoFit/>
+                      </wps:bodyPr>
+                    </wps:wsp>
+                  </a:graphicData>
+                </a:graphic>
+                <wp14:sizeRelH relativeFrom="margin">
+                  <wp14:pctWidth>0</wp14:pctWidth>
+                </wp14:sizeRelH>
+                <wp14:sizeRelV relativeFrom="margin">
+                  <wp14:pctHeight>20000</wp14:pctHeight>
+                </wp14:sizeRelV>
+              </wp:anchor>
+            </w:drawing>
+          </mc:Choice>
+          <mc:Fallback>
+            <w:pict>
+              <v:shape w14:anchorId="51D7C3F9" id="_x0000_s1027" type="#_x0000_t202" style="position:absolute;margin-left:177.1pt;margin-top:504.85pt;width:324.9pt;height:110.6pt;z-index:251691008;visibility:visible;mso-wrap-style:square;mso-width-percent:0;mso-height-percent:200;mso-wrap-distance-left:9pt;mso-wrap-distance-top:3.6pt;mso-wrap-distance-right:9pt;mso-wrap-distance-bottom:3.6pt;mso-position-horizontal:absolute;mso-position-horizontal-relative:text;mso-position-vertical:absolute;mso-position-vertical-relative:text;mso-width-percent:0;mso-height-percent:200;mso-width-relative:margin;mso-height-relative:margin;v-text-anchor:top" o:gfxdata="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" stroked="f">
+                <v:textbox style="mso-fit-shape-to-text:t">
+                  <w:txbxContent>
+                    <w:p>
+                      <w:pPr>
+                        <w:rPr>
+                          <w:rFonts w:ascii="Montserrat" w:hAnsi="Montserrat"/>
+                        </w:rPr>
+                      </w:pPr>
+                      <w:r>
+                        <w:rPr>
+                          <w:rFonts w:ascii="Montserrat" w:hAnsi="Montserrat"/>
+                        </w:rPr>
+                        <w:t xml:space="preserve">Nivel secundario: IPET 247 Cassaffousth </w:t>
+                      </w:r>
+                    </w:p>
+                    <w:p>
+                      <w:pPr>
+                        <w:rPr>
+                          <w:rFonts w:ascii="Montserrat" w:hAnsi="Montserrat"/>
+                        </w:rPr>
+                      </w:pPr>
+                      <w:r>
+                        <w:rPr>
+                          <w:rFonts w:ascii="Montserrat" w:hAnsi="Montserrat"/>
+                        </w:rPr>
+                        <w:t>(2019 - Actualidad)</w:t>
+                      </w:r>
+                    </w:p>
+                    <w:p>
+                      <w:pPr>
+                        <w:rPr>
+                          <w:rFonts w:ascii="Montserrat" w:hAnsi="Montserrat"/>
+                        </w:rPr>
+                      </w:pPr>
+                      <w:r>
+                        <w:rPr>
+                          <w:rFonts w:ascii="Montserrat" w:hAnsi="Montserrat"/>
+                        </w:rPr>
+                        <w:t>Curso de Adobe Ilustrator</w:t>
+                      </w:r>
+                    </w:p>
+                    <w:p>
+                      <w:pPr>
+                        <w:rPr>
+                          <w:rFonts w:ascii="Montserrat" w:hAnsi="Montserrat"/>
+                        </w:rPr>
+                      </w:pPr>
+                      <w:r>
+                        <w:rPr>
+                          <w:rFonts w:ascii="Montserrat" w:hAnsi="Montserrat"/>
+                        </w:rPr>
+                        <w:t>(2024 - 2025)</w:t>
+                      </w:r>
+                    </w:p>
+                    <w:p>
+                      <w:pPr>
+                        <w:rPr>
+                          <w:rFonts w:ascii="Montserrat" w:hAnsi="Montserrat"/>
+                        </w:rPr>
+                      </w:pPr>
+                      <w:r>
+                        <w:rPr>
+                          <w:rFonts w:ascii="Montserrat" w:hAnsi="Montserrat"/>
+                        </w:rPr>
+                        <w:t>Curso de JavaScript</w:t>
+                      </w:r>
+                    </w:p>
+                    <w:p>
+                      <w:pPr>
+                        <w:rPr>
+                          <w:rFonts w:ascii="Montserrat" w:hAnsi="Montserrat"/>
+                        </w:rPr>
+                      </w:pPr>
+                      <w:r>
+                        <w:rPr>
+                          <w:rFonts w:ascii="Montserrat" w:hAnsi="Montserrat"/>
+                        </w:rPr>
+                        <w:t>(2023 - 2024)</w:t>
+                      </w:r>
+                    </w:p>
+                    <w:p>
+                      <w:pPr>
+                        <w:rPr>
+                          <w:rFonts w:ascii="Montserrat" w:hAnsi="Montserrat"/>
+                        </w:rPr>
+                      </w:pPr>
+                      <w:r>
+                        <w:rPr>
+                          <w:rFonts w:ascii="Montserrat" w:hAnsi="Montserrat"/>
+                        </w:rPr>
+                        <w:t>Curso de C#</w:t>
+                      </w:r>
+                    </w:p>
+                    <w:p>
+                      <w:pPr>
+                        <w:rPr>
+                          <w:rFonts w:ascii="Montserrat" w:hAnsi="Montserrat"/>
+                        </w:rPr>
+                      </w:pPr>
+                      <w:r>
+                        <w:rPr>
+                          <w:rFonts w:ascii="Montserrat" w:hAnsi="Montserrat"/>
+                        </w:rPr>
+                        <w:t xml:space="preserve">(2023 - </w:t>
+                      </w:r>
+                      <w:bookmarkStart w:id="1" w:name="_GoBack"/>
+                      <w:r>
+                        <w:rPr>
+                          <w:rFonts w:ascii="Montserrat" w:hAnsi="Montserrat"/>
+                        </w:rPr>
+                        <w:t>2024)</w:t>
+                      </w:r>
+                      <w:bookmarkEnd w:id="1"/>
+                    </w:p>
+                  </w:txbxContent>
+                </v:textbox>
+                <w10:wrap type="square"/>
+              </v:shape>
+            </w:pict>
+          </mc:Fallback>
+        </mc:AlternateContent>
+      </w:r>
       <w:r>
         <w:rPr>
           <w:noProof/>
@@ -87,11 +505,7 @@
           </mc:Choice>
           <mc:Fallback>
             <w:pict>
-              <v:shapetype id="_x0000_t202" coordsize="21600,21600" o:spt="202" path="m,l,21600r21600,l21600,xe">
-                <v:stroke joinstyle="miter"/>
-                <v:path gradientshapeok="t" o:connecttype="rect"/>
-              </v:shapetype>
-              <v:shape id="Cuadro de texto 2" o:spid="_x0000_s1026" type="#_x0000_t202" style="position:absolute;margin-left:171pt;margin-top:101.25pt;width:324.9pt;height:110.6pt;z-index:251666432;visibility:visible;mso-wrap-style:square;mso-width-percent:0;mso-height-percent:200;mso-wrap-distance-left:9pt;mso-wrap-distance-top:3.6pt;mso-wrap-distance-right:9pt;mso-wrap-distance-bottom:3.6pt;mso-position-horizontal:absolute;mso-position-horizontal-relative:text;mso-position-vertical:absolute;mso-position-vertical-relative:text;mso-width-percent:0;mso-height-percent:200;mso-width-relative:margin;mso-height-relative:margin;v-text-anchor:top" o:gfxdata="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" stroked="f">
+              <v:shape w14:anchorId="5D442DAB" id="_x0000_s1028" type="#_x0000_t202" style="position:absolute;margin-left:171pt;margin-top:101.25pt;width:324.9pt;height:110.6pt;z-index:251666432;visibility:visible;mso-wrap-style:square;mso-width-percent:0;mso-height-percent:200;mso-wrap-distance-left:9pt;mso-wrap-distance-top:3.6pt;mso-wrap-distance-right:9pt;mso-wrap-distance-bottom:3.6pt;mso-position-horizontal:absolute;mso-position-horizontal-relative:text;mso-position-vertical:absolute;mso-position-vertical-relative:text;mso-width-percent:0;mso-height-percent:200;mso-width-relative:margin;mso-height-relative:margin;v-text-anchor:top" o:gfxdata="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" stroked="f">
                 <v:textbox style="mso-fit-shape-to-text:t">
                   <w:txbxContent>
                     <w:p>
@@ -126,7 +540,7 @@
         <mc:AlternateContent>
           <mc:Choice Requires="wps">
             <w:drawing>
-              <wp:anchor distT="0" distB="0" distL="114300" distR="114300" simplePos="0" relativeHeight="251692032" behindDoc="0" locked="0" layoutInCell="1" allowOverlap="1" wp14:anchorId="532F3E87" wp14:editId="4FFE0701">
+              <wp:anchor distT="0" distB="0" distL="114300" distR="114300" simplePos="0" relativeHeight="251692032" behindDoc="0" locked="0" layoutInCell="1" allowOverlap="1" wp14:anchorId="532F3E87" wp14:editId="2C683A8D">
                 <wp:simplePos x="0" y="0"/>
                 <wp:positionH relativeFrom="column">
                   <wp:posOffset>-765867</wp:posOffset>
@@ -203,408 +617,10 @@
           </mc:Choice>
           <mc:Fallback>
             <w:pict>
-              <v:oval w14:anchorId="60AF0128" id="Elipse 21" o:spid="_x0000_s1026" style="position:absolute;margin-left:-60.3pt;margin-top:-59pt;width:195.6pt;height:195.6pt;z-index:251692032;visibility:visible;mso-wrap-style:square;mso-height-percent:0;mso-wrap-distance-left:9pt;mso-wrap-distance-top:0;mso-wrap-distance-right:9pt;mso-wrap-distance-bottom:0;mso-position-horizontal:absolute;mso-position-horizontal-relative:text;mso-position-vertical:absolute;mso-position-vertical-relative:text;mso-height-percent:0;mso-height-relative:margin;v-text-anchor:middle" o:gfxdata="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" strokecolor="#19130f" strokeweight="2.25pt">
+              <v:oval w14:anchorId="52671A2D" id="Elipse 21" o:spid="_x0000_s1026" style="position:absolute;margin-left:-60.3pt;margin-top:-59pt;width:195.6pt;height:195.6pt;z-index:251692032;visibility:visible;mso-wrap-style:square;mso-height-percent:0;mso-wrap-distance-left:9pt;mso-wrap-distance-top:0;mso-wrap-distance-right:9pt;mso-wrap-distance-bottom:0;mso-position-horizontal:absolute;mso-position-horizontal-relative:text;mso-position-vertical:absolute;mso-position-vertical-relative:text;mso-height-percent:0;mso-height-relative:margin;v-text-anchor:middle" o:gfxdata="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" strokecolor="#19130f" strokeweight="2.25pt">
                 <v:fill r:id="rId5" o:title="" recolor="t" rotate="t" type="frame"/>
                 <v:stroke joinstyle="miter"/>
               </v:oval>
-            </w:pict>
-          </mc:Fallback>
-        </mc:AlternateContent>
-      </w:r>
-      <w:r>
-        <w:rPr>
-          <w:noProof/>
-        </w:rPr>
-        <mc:AlternateContent>
-          <mc:Choice Requires="wps">
-            <w:drawing>
-              <wp:anchor distT="45720" distB="45720" distL="114300" distR="114300" simplePos="0" relativeHeight="251691008" behindDoc="0" locked="0" layoutInCell="1" allowOverlap="1" wp14:anchorId="51D7C3F9" wp14:editId="5D85FA2D">
-                <wp:simplePos x="0" y="0"/>
-                <wp:positionH relativeFrom="column">
-                  <wp:posOffset>2249795</wp:posOffset>
-                </wp:positionH>
-                <wp:positionV relativeFrom="paragraph">
-                  <wp:posOffset>6278870</wp:posOffset>
-                </wp:positionV>
-                <wp:extent cx="4126230" cy="1404620"/>
-                <wp:effectExtent l="0" t="0" r="7620" b="0"/>
-                <wp:wrapSquare wrapText="bothSides"/>
-                <wp:docPr id="20" name="Cuadro de texto 2"/>
-                <wp:cNvGraphicFramePr>
-                  <a:graphicFrameLocks xmlns:a="http://schemas.openxmlformats.org/drawingml/2006/main"/>
-                </wp:cNvGraphicFramePr>
-                <a:graphic xmlns:a="http://schemas.openxmlformats.org/drawingml/2006/main">
-                  <a:graphicData uri="http://schemas.microsoft.com/office/word/2010/wordprocessingShape">
-                    <wps:wsp>
-                      <wps:cNvSpPr txBox="1">
-                        <a:spLocks noChangeArrowheads="1"/>
-                      </wps:cNvSpPr>
-                      <wps:spPr bwMode="auto">
-                        <a:xfrm>
-                          <a:off x="0" y="0"/>
-                          <a:ext cx="4126230" cy="1404620"/>
-                        </a:xfrm>
-                        <a:prstGeom prst="rect">
-                          <a:avLst/>
-                        </a:prstGeom>
-                        <a:solidFill>
-                          <a:srgbClr val="FFFFFF"/>
-                        </a:solidFill>
-                        <a:ln w="9525">
-                          <a:noFill/>
-                          <a:miter lim="800000"/>
-                          <a:headEnd/>
-                          <a:tailEnd/>
-                        </a:ln>
-                      </wps:spPr>
-                      <wps:txbx>
-                        <w:txbxContent>
-                          <w:p>
-                            <w:pPr>
-                              <w:rPr>
-                                <w:rFonts w:ascii="Montserrat" w:hAnsi="Montserrat"/>
-                              </w:rPr>
-                            </w:pPr>
-                            <w:r>
-                              <w:rPr>
-                                <w:rFonts w:ascii="Montserrat" w:hAnsi="Montserrat"/>
-                              </w:rPr>
-                              <w:t xml:space="preserve">Nivel secundario: IPET 247 Cassaffousth </w:t>
-                            </w:r>
-                          </w:p>
-                          <w:p>
-                            <w:pPr>
-                              <w:rPr>
-                                <w:rFonts w:ascii="Montserrat" w:hAnsi="Montserrat"/>
-                              </w:rPr>
-                            </w:pPr>
-                            <w:r>
-                              <w:rPr>
-                                <w:rFonts w:ascii="Montserrat" w:hAnsi="Montserrat"/>
-                              </w:rPr>
-                              <w:t>(2019 - Actualidad)</w:t>
-                            </w:r>
-                          </w:p>
-                          <w:p>
-                            <w:pPr>
-                              <w:rPr>
-                                <w:rFonts w:ascii="Montserrat" w:hAnsi="Montserrat"/>
-                              </w:rPr>
-                            </w:pPr>
-                            <w:r>
-                              <w:rPr>
-                                <w:rFonts w:ascii="Montserrat" w:hAnsi="Montserrat"/>
-                              </w:rPr>
-                              <w:t>Curso de Adobe Ilustrator</w:t>
-                            </w:r>
-                          </w:p>
-                          <w:p>
-                            <w:pPr>
-                              <w:rPr>
-                                <w:rFonts w:ascii="Montserrat" w:hAnsi="Montserrat"/>
-                              </w:rPr>
-                            </w:pPr>
-                            <w:r>
-                              <w:rPr>
-                                <w:rFonts w:ascii="Montserrat" w:hAnsi="Montserrat"/>
-                              </w:rPr>
-                              <w:t>(2024 - 2025)</w:t>
-                            </w:r>
-                          </w:p>
-                          <w:p>
-                            <w:pPr>
-                              <w:rPr>
-                                <w:rFonts w:ascii="Montserrat" w:hAnsi="Montserrat"/>
-                              </w:rPr>
-                            </w:pPr>
-                            <w:r>
-                              <w:rPr>
-                                <w:rFonts w:ascii="Montserrat" w:hAnsi="Montserrat"/>
-                              </w:rPr>
-                              <w:t>Curso de JavaScript</w:t>
-                            </w:r>
-                          </w:p>
-                          <w:p>
-                            <w:pPr>
-                              <w:rPr>
-                                <w:rFonts w:ascii="Montserrat" w:hAnsi="Montserrat"/>
-                              </w:rPr>
-                            </w:pPr>
-                            <w:r>
-                              <w:rPr>
-                                <w:rFonts w:ascii="Montserrat" w:hAnsi="Montserrat"/>
-                              </w:rPr>
-                              <w:t>(2023 - 2024)</w:t>
-                            </w:r>
-                          </w:p>
-                          <w:p>
-                            <w:pPr>
-                              <w:rPr>
-                                <w:rFonts w:ascii="Montserrat" w:hAnsi="Montserrat"/>
-                              </w:rPr>
-                            </w:pPr>
-                            <w:r>
-                              <w:rPr>
-                                <w:rFonts w:ascii="Montserrat" w:hAnsi="Montserrat"/>
-                              </w:rPr>
-                              <w:t>Curso de C#</w:t>
-                            </w:r>
-                          </w:p>
-                          <w:p>
-                            <w:pPr>
-                              <w:rPr>
-                                <w:rFonts w:ascii="Montserrat" w:hAnsi="Montserrat"/>
-                              </w:rPr>
-                            </w:pPr>
-                            <w:r>
-                              <w:rPr>
-                                <w:rFonts w:ascii="Montserrat" w:hAnsi="Montserrat"/>
-                              </w:rPr>
-                              <w:t>(2023 - 2024)</w:t>
-                            </w:r>
-                          </w:p>
-                        </w:txbxContent>
-                      </wps:txbx>
-                      <wps:bodyPr rot="0" vert="horz" wrap="square" lIns="91440" tIns="45720" rIns="91440" bIns="45720" anchor="t" anchorCtr="0">
-                        <a:spAutoFit/>
-                      </wps:bodyPr>
-                    </wps:wsp>
-                  </a:graphicData>
-                </a:graphic>
-                <wp14:sizeRelH relativeFrom="margin">
-                  <wp14:pctWidth>0</wp14:pctWidth>
-                </wp14:sizeRelH>
-                <wp14:sizeRelV relativeFrom="margin">
-                  <wp14:pctHeight>20000</wp14:pctHeight>
-                </wp14:sizeRelV>
-              </wp:anchor>
-            </w:drawing>
-          </mc:Choice>
-          <mc:Fallback>
-            <w:pict>
-              <v:shape w14:anchorId="6A68E740" id="_x0000_s1027" type="#_x0000_t202" style="position:absolute;margin-left:177.15pt;margin-top:494.4pt;width:324.9pt;height:110.6pt;z-index:251691008;visibility:visible;mso-wrap-style:square;mso-width-percent:0;mso-height-percent:200;mso-wrap-distance-left:9pt;mso-wrap-distance-top:3.6pt;mso-wrap-distance-right:9pt;mso-wrap-distance-bottom:3.6pt;mso-position-horizontal:absolute;mso-position-horizontal-relative:text;mso-position-vertical:absolute;mso-position-vertical-relative:text;mso-width-percent:0;mso-height-percent:200;mso-width-relative:margin;mso-height-relative:margin;v-text-anchor:top" o:gfxdata="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" stroked="f">
-                <v:textbox style="mso-fit-shape-to-text:t">
-                  <w:txbxContent>
-                    <w:p>
-                      <w:pPr>
-                        <w:rPr>
-                          <w:rFonts w:ascii="Montserrat" w:hAnsi="Montserrat"/>
-                        </w:rPr>
-                      </w:pPr>
-                      <w:r>
-                        <w:rPr>
-                          <w:rFonts w:ascii="Montserrat" w:hAnsi="Montserrat"/>
-                        </w:rPr>
-                        <w:t xml:space="preserve">Nivel secundario: IPET 247 Cassaffousth </w:t>
-                      </w:r>
-                    </w:p>
-                    <w:p>
-                      <w:pPr>
-                        <w:rPr>
-                          <w:rFonts w:ascii="Montserrat" w:hAnsi="Montserrat"/>
-                        </w:rPr>
-                      </w:pPr>
-                      <w:r>
-                        <w:rPr>
-                          <w:rFonts w:ascii="Montserrat" w:hAnsi="Montserrat"/>
-                        </w:rPr>
-                        <w:t>(2019 - Actualidad)</w:t>
-                      </w:r>
-                    </w:p>
-                    <w:p>
-                      <w:pPr>
-                        <w:rPr>
-                          <w:rFonts w:ascii="Montserrat" w:hAnsi="Montserrat"/>
-                        </w:rPr>
-                      </w:pPr>
-                      <w:r>
-                        <w:rPr>
-                          <w:rFonts w:ascii="Montserrat" w:hAnsi="Montserrat"/>
-                        </w:rPr>
-                        <w:t>Curso de Adobe Ilustrator</w:t>
-                      </w:r>
-                    </w:p>
-                    <w:p>
-                      <w:pPr>
-                        <w:rPr>
-                          <w:rFonts w:ascii="Montserrat" w:hAnsi="Montserrat"/>
-                        </w:rPr>
-                      </w:pPr>
-                      <w:r>
-                        <w:rPr>
-                          <w:rFonts w:ascii="Montserrat" w:hAnsi="Montserrat"/>
-                        </w:rPr>
-                        <w:t>(2024 - 2025)</w:t>
-                      </w:r>
-                    </w:p>
-                    <w:p>
-                      <w:pPr>
-                        <w:rPr>
-                          <w:rFonts w:ascii="Montserrat" w:hAnsi="Montserrat"/>
-                        </w:rPr>
-                      </w:pPr>
-                      <w:r>
-                        <w:rPr>
-                          <w:rFonts w:ascii="Montserrat" w:hAnsi="Montserrat"/>
-                        </w:rPr>
-                        <w:t>Curso de JavaScript</w:t>
-                      </w:r>
-                    </w:p>
-                    <w:p>
-                      <w:pPr>
-                        <w:rPr>
-                          <w:rFonts w:ascii="Montserrat" w:hAnsi="Montserrat"/>
-                        </w:rPr>
-                      </w:pPr>
-                      <w:r>
-                        <w:rPr>
-                          <w:rFonts w:ascii="Montserrat" w:hAnsi="Montserrat"/>
-                        </w:rPr>
-                        <w:t>(2023 - 2024)</w:t>
-                      </w:r>
-                    </w:p>
-                    <w:p>
-                      <w:pPr>
-                        <w:rPr>
-                          <w:rFonts w:ascii="Montserrat" w:hAnsi="Montserrat"/>
-                        </w:rPr>
-                      </w:pPr>
-                      <w:r>
-                        <w:rPr>
-                          <w:rFonts w:ascii="Montserrat" w:hAnsi="Montserrat"/>
-                        </w:rPr>
-                        <w:t>Curso de C#</w:t>
-                      </w:r>
-                    </w:p>
-                    <w:p>
-                      <w:pPr>
-                        <w:rPr>
-                          <w:rFonts w:ascii="Montserrat" w:hAnsi="Montserrat"/>
-                        </w:rPr>
-                      </w:pPr>
-                      <w:r>
-                        <w:rPr>
-                          <w:rFonts w:ascii="Montserrat" w:hAnsi="Montserrat"/>
-                        </w:rPr>
-                        <w:t>(2023 - 2024)</w:t>
-                      </w:r>
-                    </w:p>
-                  </w:txbxContent>
-                </v:textbox>
-                <w10:wrap type="square"/>
-              </v:shape>
-            </w:pict>
-          </mc:Fallback>
-        </mc:AlternateContent>
-      </w:r>
-      <w:r>
-        <w:rPr>
-          <w:noProof/>
-        </w:rPr>
-        <mc:AlternateContent>
-          <mc:Choice Requires="wps">
-            <w:drawing>
-              <wp:anchor distT="45720" distB="45720" distL="114300" distR="114300" simplePos="0" relativeHeight="251688960" behindDoc="0" locked="0" layoutInCell="1" allowOverlap="1" wp14:anchorId="77DB7E90" wp14:editId="3A9361EF">
-                <wp:simplePos x="0" y="0"/>
-                <wp:positionH relativeFrom="column">
-                  <wp:posOffset>2208530</wp:posOffset>
-                </wp:positionH>
-                <wp:positionV relativeFrom="paragraph">
-                  <wp:posOffset>5879418</wp:posOffset>
-                </wp:positionV>
-                <wp:extent cx="4126230" cy="1404620"/>
-                <wp:effectExtent l="0" t="0" r="7620" b="6985"/>
-                <wp:wrapSquare wrapText="bothSides"/>
-                <wp:docPr id="19" name="Cuadro de texto 2"/>
-                <wp:cNvGraphicFramePr>
-                  <a:graphicFrameLocks xmlns:a="http://schemas.openxmlformats.org/drawingml/2006/main"/>
-                </wp:cNvGraphicFramePr>
-                <a:graphic xmlns:a="http://schemas.openxmlformats.org/drawingml/2006/main">
-                  <a:graphicData uri="http://schemas.microsoft.com/office/word/2010/wordprocessingShape">
-                    <wps:wsp>
-                      <wps:cNvSpPr txBox="1">
-                        <a:spLocks noChangeArrowheads="1"/>
-                      </wps:cNvSpPr>
-                      <wps:spPr bwMode="auto">
-                        <a:xfrm>
-                          <a:off x="0" y="0"/>
-                          <a:ext cx="4126230" cy="1404620"/>
-                        </a:xfrm>
-                        <a:prstGeom prst="rect">
-                          <a:avLst/>
-                        </a:prstGeom>
-                        <a:solidFill>
-                          <a:srgbClr val="FFFFFF"/>
-                        </a:solidFill>
-                        <a:ln w="9525">
-                          <a:noFill/>
-                          <a:miter lim="800000"/>
-                          <a:headEnd/>
-                          <a:tailEnd/>
-                        </a:ln>
-                      </wps:spPr>
-                      <wps:txbx>
-                        <w:txbxContent>
-                          <w:p>
-                            <w:pPr>
-                              <w:rPr>
-                                <w:rFonts w:ascii="Montserrat" w:hAnsi="Montserrat"/>
-                                <w:b/>
-                                <w:sz w:val="32"/>
-                              </w:rPr>
-                            </w:pPr>
-                            <w:r>
-                              <w:rPr>
-                                <w:rFonts w:ascii="Montserrat" w:hAnsi="Montserrat"/>
-                                <w:b/>
-                                <w:sz w:val="32"/>
-                              </w:rPr>
-                              <w:t>Formación académica</w:t>
-                            </w:r>
-                          </w:p>
-                        </w:txbxContent>
-                      </wps:txbx>
-                      <wps:bodyPr rot="0" vert="horz" wrap="square" lIns="91440" tIns="45720" rIns="91440" bIns="45720" anchor="t" anchorCtr="0">
-                        <a:spAutoFit/>
-                      </wps:bodyPr>
-                    </wps:wsp>
-                  </a:graphicData>
-                </a:graphic>
-                <wp14:sizeRelH relativeFrom="margin">
-                  <wp14:pctWidth>0</wp14:pctWidth>
-                </wp14:sizeRelH>
-                <wp14:sizeRelV relativeFrom="margin">
-                  <wp14:pctHeight>20000</wp14:pctHeight>
-                </wp14:sizeRelV>
-              </wp:anchor>
-            </w:drawing>
-          </mc:Choice>
-          <mc:Fallback>
-            <w:pict>
-              <v:shape w14:anchorId="0BA71F3D" id="_x0000_s1028" type="#_x0000_t202" style="position:absolute;margin-left:173.9pt;margin-top:462.95pt;width:324.9pt;height:110.6pt;z-index:251688960;visibility:visible;mso-wrap-style:square;mso-width-percent:0;mso-height-percent:200;mso-wrap-distance-left:9pt;mso-wrap-distance-top:3.6pt;mso-wrap-distance-right:9pt;mso-wrap-distance-bottom:3.6pt;mso-position-horizontal:absolute;mso-position-horizontal-relative:text;mso-position-vertical:absolute;mso-position-vertical-relative:text;mso-width-percent:0;mso-height-percent:200;mso-width-relative:margin;mso-height-relative:margin;v-text-anchor:top" o:gfxdata="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" stroked="f">
-                <v:textbox style="mso-fit-shape-to-text:t">
-                  <w:txbxContent>
-                    <w:p>
-                      <w:pPr>
-                        <w:rPr>
-                          <w:rFonts w:ascii="Montserrat" w:hAnsi="Montserrat"/>
-                          <w:b/>
-                          <w:sz w:val="32"/>
-                        </w:rPr>
-                      </w:pPr>
-                      <w:r>
-                        <w:rPr>
-                          <w:rFonts w:ascii="Montserrat" w:hAnsi="Montserrat"/>
-                          <w:b/>
-                          <w:sz w:val="32"/>
-                        </w:rPr>
-                        <w:t>Formación académica</w:t>
-                      </w:r>
-                    </w:p>
-                  </w:txbxContent>
-                </v:textbox>
-                <w10:wrap type="square"/>
-              </v:shape>
             </w:pict>
           </mc:Fallback>
         </mc:AlternateContent>
@@ -665,13 +681,7 @@
                               <w:rPr>
                                 <w:rFonts w:ascii="Montserrat" w:hAnsi="Montserrat"/>
                               </w:rPr>
-                              <w:t xml:space="preserve">Programación: HTML, CSS, JavaScript, </w:t>
-                            </w:r>
-                            <w:r>
-                              <w:rPr>
-                                <w:rFonts w:ascii="Montserrat" w:hAnsi="Montserrat"/>
-                              </w:rPr>
-                              <w:t>C#, C++.</w:t>
+                              <w:t>Programación: HTML, CSS, JavaScript, C#, C++.</w:t>
                             </w:r>
                           </w:p>
                           <w:p>
@@ -697,19 +707,7 @@
                               <w:rPr>
                                 <w:rFonts w:ascii="Montserrat" w:hAnsi="Montserrat"/>
                               </w:rPr>
-                              <w:t xml:space="preserve">Diseño: </w:t>
-                            </w:r>
-                            <w:r>
-                              <w:rPr>
-                                <w:rFonts w:ascii="Montserrat" w:hAnsi="Montserrat"/>
-                              </w:rPr>
-                              <w:t>Photoshop</w:t>
-                            </w:r>
-                            <w:r>
-                              <w:rPr>
-                                <w:rFonts w:ascii="Montserrat" w:hAnsi="Montserrat"/>
-                              </w:rPr>
-                              <w:t>, Adobe Ilustrator</w:t>
+                              <w:t>Diseño: Photoshop, Adobe Ilustrator</w:t>
                             </w:r>
                           </w:p>
                           <w:p>
@@ -722,13 +720,7 @@
                               <w:rPr>
                                 <w:rFonts w:ascii="Montserrat" w:hAnsi="Montserrat"/>
                               </w:rPr>
-                              <w:t>Destrezas</w:t>
-                            </w:r>
-                            <w:r>
-                              <w:rPr>
-                                <w:rFonts w:ascii="Montserrat" w:hAnsi="Montserrat"/>
-                              </w:rPr>
-                              <w:t>: Trabajo en equipo, paciencia, disciplina, puntualidad.</w:t>
+                              <w:t>Destrezas: Trabajo en equipo, paciencia, disciplina, puntualidad.</w:t>
                             </w:r>
                           </w:p>
                           <w:p>
@@ -763,11 +755,7 @@
           </mc:Choice>
           <mc:Fallback>
             <w:pict>
-              <v:shapetype w14:anchorId="4320DEF9" id="_x0000_t202" coordsize="21600,21600" o:spt="202" path="m,l,21600r21600,l21600,xe">
-                <v:stroke joinstyle="miter"/>
-                <v:path gradientshapeok="t" o:connecttype="rect"/>
-              </v:shapetype>
-              <v:shape id="_x0000_s1029" type="#_x0000_t202" style="position:absolute;margin-left:-68.95pt;margin-top:342.85pt;width:214.9pt;height:110.6pt;z-index:251686912;visibility:visible;mso-wrap-style:square;mso-width-percent:0;mso-height-percent:200;mso-wrap-distance-left:9pt;mso-wrap-distance-top:3.6pt;mso-wrap-distance-right:9pt;mso-wrap-distance-bottom:3.6pt;mso-position-horizontal:absolute;mso-position-horizontal-relative:text;mso-position-vertical:absolute;mso-position-vertical-relative:text;mso-width-percent:0;mso-height-percent:200;mso-width-relative:margin;mso-height-relative:margin;v-text-anchor:top" o:gfxdata="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" filled="f" stroked="f">
+              <v:shape w14:anchorId="4320DEF9" id="_x0000_s1029" type="#_x0000_t202" style="position:absolute;margin-left:-68.95pt;margin-top:342.85pt;width:214.9pt;height:110.6pt;z-index:251686912;visibility:visible;mso-wrap-style:square;mso-width-percent:0;mso-height-percent:200;mso-wrap-distance-left:9pt;mso-wrap-distance-top:3.6pt;mso-wrap-distance-right:9pt;mso-wrap-distance-bottom:3.6pt;mso-position-horizontal:absolute;mso-position-horizontal-relative:text;mso-position-vertical:absolute;mso-position-vertical-relative:text;mso-width-percent:0;mso-height-percent:200;mso-width-relative:margin;mso-height-relative:margin;v-text-anchor:top" o:gfxdata="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" filled="f" stroked="f">
                 <v:textbox style="mso-fit-shape-to-text:t">
                   <w:txbxContent>
                     <w:p>
@@ -780,13 +768,7 @@
                         <w:rPr>
                           <w:rFonts w:ascii="Montserrat" w:hAnsi="Montserrat"/>
                         </w:rPr>
-                        <w:t xml:space="preserve">Programación: HTML, CSS, JavaScript, </w:t>
-                      </w:r>
-                      <w:r>
-                        <w:rPr>
-                          <w:rFonts w:ascii="Montserrat" w:hAnsi="Montserrat"/>
-                        </w:rPr>
-                        <w:t>C#, C++.</w:t>
+                        <w:t>Programación: HTML, CSS, JavaScript, C#, C++.</w:t>
                       </w:r>
                     </w:p>
                     <w:p>
@@ -812,19 +794,7 @@
                         <w:rPr>
                           <w:rFonts w:ascii="Montserrat" w:hAnsi="Montserrat"/>
                         </w:rPr>
-                        <w:t xml:space="preserve">Diseño: </w:t>
-                      </w:r>
-                      <w:r>
-                        <w:rPr>
-                          <w:rFonts w:ascii="Montserrat" w:hAnsi="Montserrat"/>
-                        </w:rPr>
-                        <w:t>Photoshop</w:t>
-                      </w:r>
-                      <w:r>
-                        <w:rPr>
-                          <w:rFonts w:ascii="Montserrat" w:hAnsi="Montserrat"/>
-                        </w:rPr>
-                        <w:t>, Adobe Ilustrator</w:t>
+                        <w:t>Diseño: Photoshop, Adobe Ilustrator</w:t>
                       </w:r>
                     </w:p>
                     <w:p>
@@ -837,13 +807,7 @@
                         <w:rPr>
                           <w:rFonts w:ascii="Montserrat" w:hAnsi="Montserrat"/>
                         </w:rPr>
-                        <w:t>Destrezas</w:t>
-                      </w:r>
-                      <w:r>
-                        <w:rPr>
-                          <w:rFonts w:ascii="Montserrat" w:hAnsi="Montserrat"/>
-                        </w:rPr>
-                        <w:t>: Trabajo en equipo, paciencia, disciplina, puntualidad.</w:t>
+                        <w:t>Destrezas: Trabajo en equipo, paciencia, disciplina, puntualidad.</w:t>
                       </w:r>
                     </w:p>
                     <w:p>
@@ -949,7 +913,7 @@
           </mc:Choice>
           <mc:Fallback>
             <w:pict>
-              <v:shape w14:anchorId="450620D0" id="_x0000_s1030" type="#_x0000_t202" style="position:absolute;margin-left:-73.2pt;margin-top:302.05pt;width:324.9pt;height:110.6pt;z-index:251684864;visibility:visible;mso-wrap-style:square;mso-width-percent:0;mso-height-percent:200;mso-wrap-distance-left:9pt;mso-wrap-distance-top:3.6pt;mso-wrap-distance-right:9pt;mso-wrap-distance-bottom:3.6pt;mso-position-horizontal:absolute;mso-position-horizontal-relative:text;mso-position-vertical:absolute;mso-position-vertical-relative:text;mso-width-percent:0;mso-height-percent:200;mso-width-relative:margin;mso-height-relative:margin;v-text-anchor:top" o:gfxdata="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" filled="f" stroked="f">
+              <v:shape w14:anchorId="07A0F80A" id="_x0000_s1030" type="#_x0000_t202" style="position:absolute;margin-left:-73.2pt;margin-top:302.05pt;width:324.9pt;height:110.6pt;z-index:251684864;visibility:visible;mso-wrap-style:square;mso-width-percent:0;mso-height-percent:200;mso-wrap-distance-left:9pt;mso-wrap-distance-top:3.6pt;mso-wrap-distance-right:9pt;mso-wrap-distance-bottom:3.6pt;mso-position-horizontal:absolute;mso-position-horizontal-relative:text;mso-position-vertical:absolute;mso-position-vertical-relative:text;mso-width-percent:0;mso-height-percent:200;mso-width-relative:margin;mso-height-relative:margin;v-text-anchor:top" o:gfxdata="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" filled="f" stroked="f">
                 <v:textbox style="mso-fit-shape-to-text:t">
                   <w:txbxContent>
                     <w:p>
@@ -1018,10 +982,7 @@
                         <w:txbxContent>
                           <w:p>
                             <w:r>
-                              <w:t>351</w:t>
-                            </w:r>
-                            <w:r>
-                              <w:t>7642572</w:t>
+                              <w:t>3517642572</w:t>
                             </w:r>
                           </w:p>
                         </w:txbxContent>
@@ -1046,15 +1007,12 @@
           </mc:Choice>
           <mc:Fallback>
             <w:pict>
-              <v:shape w14:anchorId="0692E619" id="Cuadro de texto 16" o:spid="_x0000_s1031" type="#_x0000_t202" style="position:absolute;margin-left:-42.05pt;margin-top:244.6pt;width:174.1pt;height:25.35pt;z-index:251682816;visibility:visible;mso-wrap-style:square;mso-width-percent:0;mso-height-percent:0;mso-wrap-distance-left:9pt;mso-wrap-distance-top:0;mso-wrap-distance-right:9pt;mso-wrap-distance-bottom:0;mso-position-horizontal:absolute;mso-position-horizontal-relative:text;mso-position-vertical:absolute;mso-position-vertical-relative:text;mso-width-percent:0;mso-height-percent:0;mso-width-relative:margin;mso-height-relative:margin;v-text-anchor:top" o:gfxdata="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" filled="f" stroked="f" strokeweight=".5pt">
+              <v:shape w14:anchorId="64C53FAE" id="Cuadro de texto 16" o:spid="_x0000_s1031" type="#_x0000_t202" style="position:absolute;margin-left:-42.05pt;margin-top:244.6pt;width:174.1pt;height:25.35pt;z-index:251682816;visibility:visible;mso-wrap-style:square;mso-width-percent:0;mso-height-percent:0;mso-wrap-distance-left:9pt;mso-wrap-distance-top:0;mso-wrap-distance-right:9pt;mso-wrap-distance-bottom:0;mso-position-horizontal:absolute;mso-position-horizontal-relative:text;mso-position-vertical:absolute;mso-position-vertical-relative:text;mso-width-percent:0;mso-height-percent:0;mso-width-relative:margin;mso-height-relative:margin;v-text-anchor:top" o:gfxdata="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" filled="f" stroked="f" strokeweight=".5pt">
                 <v:textbox>
                   <w:txbxContent>
                     <w:p>
                       <w:r>
-                        <w:t>351</w:t>
-                      </w:r>
-                      <w:r>
-                        <w:t>7642572</w:t>
+                        <w:t>3517642572</w:t>
                       </w:r>
                     </w:p>
                   </w:txbxContent>
@@ -1183,7 +1141,7 @@
           </mc:Choice>
           <mc:Fallback>
             <w:pict>
-              <v:shape w14:anchorId="692656D4" id="Cuadro de texto 12" o:spid="_x0000_s1032" type="#_x0000_t202" style="position:absolute;margin-left:-42.05pt;margin-top:213.6pt;width:174.1pt;height:25.35pt;z-index:251680768;visibility:visible;mso-wrap-style:square;mso-width-percent:0;mso-height-percent:0;mso-wrap-distance-left:9pt;mso-wrap-distance-top:0;mso-wrap-distance-right:9pt;mso-wrap-distance-bottom:0;mso-position-horizontal:absolute;mso-position-horizontal-relative:text;mso-position-vertical:absolute;mso-position-vertical-relative:text;mso-width-percent:0;mso-height-percent:0;mso-width-relative:margin;mso-height-relative:margin;v-text-anchor:top" o:gfxdata="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" filled="f" stroked="f" strokeweight=".5pt">
+              <v:shape w14:anchorId="042EB5EF" id="Cuadro de texto 12" o:spid="_x0000_s1032" type="#_x0000_t202" style="position:absolute;margin-left:-42.05pt;margin-top:213.6pt;width:174.1pt;height:25.35pt;z-index:251680768;visibility:visible;mso-wrap-style:square;mso-width-percent:0;mso-height-percent:0;mso-wrap-distance-left:9pt;mso-wrap-distance-top:0;mso-wrap-distance-right:9pt;mso-wrap-distance-bottom:0;mso-position-horizontal:absolute;mso-position-horizontal-relative:text;mso-position-vertical:absolute;mso-position-vertical-relative:text;mso-width-percent:0;mso-height-percent:0;mso-width-relative:margin;mso-height-relative:margin;v-text-anchor:top" o:gfxdata="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" filled="f" stroked="f" strokeweight=".5pt">
                 <v:textbox>
                   <w:txbxContent>
                     <w:p>
@@ -1195,7 +1153,7 @@
                           <w:noProof/>
                         </w:rPr>
                         <w:drawing>
-                          <wp:inline distT="0" distB="0" distL="0" distR="0">
+                          <wp:inline distT="0" distB="0" distL="0" distR="0" wp14:anchorId="74BBAA1A" wp14:editId="5E79AC97">
                             <wp:extent cx="2021205" cy="301179"/>
                             <wp:effectExtent l="0" t="0" r="0" b="0"/>
                             <wp:docPr id="15" name="Imagen 15"/>
@@ -1212,7 +1170,7 @@
                                     </pic:cNvPicPr>
                                   </pic:nvPicPr>
                                   <pic:blipFill>
-                                    <a:blip r:embed="rId7">
+                                    <a:blip r:embed="rId6">
                                       <a:extLst>
                                         <a:ext uri="{28A0092B-C50C-407E-A947-70E740481C1C}">
                                           <a14:useLocalDpi xmlns:a14="http://schemas.microsoft.com/office/drawing/2010/main" val="0"/>
@@ -1292,10 +1250,7 @@
                         <w:txbxContent>
                           <w:p>
                             <w:r>
-                              <w:t>Fabriziobreda2018</w:t>
-                            </w:r>
-                            <w:r>
-                              <w:t>@gmail.com</w:t>
+                              <w:t>Fabriziobreda2018@gmail.com</w:t>
                             </w:r>
                           </w:p>
                         </w:txbxContent>
@@ -1320,15 +1275,12 @@
           </mc:Choice>
           <mc:Fallback>
             <w:pict>
-              <v:shape id="Cuadro de texto 11" o:spid="_x0000_s1033" type="#_x0000_t202" style="position:absolute;margin-left:-42.4pt;margin-top:179.95pt;width:174.1pt;height:25.35pt;z-index:251678720;visibility:visible;mso-wrap-style:square;mso-width-percent:0;mso-height-percent:0;mso-wrap-distance-left:9pt;mso-wrap-distance-top:0;mso-wrap-distance-right:9pt;mso-wrap-distance-bottom:0;mso-position-horizontal:absolute;mso-position-horizontal-relative:text;mso-position-vertical:absolute;mso-position-vertical-relative:text;mso-width-percent:0;mso-height-percent:0;mso-width-relative:margin;mso-height-relative:margin;v-text-anchor:top" o:gfxdata="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" filled="f" stroked="f" strokeweight=".5pt">
+              <v:shape w14:anchorId="7F38A5A8" id="Cuadro de texto 11" o:spid="_x0000_s1033" type="#_x0000_t202" style="position:absolute;margin-left:-42.4pt;margin-top:179.95pt;width:174.1pt;height:25.35pt;z-index:251678720;visibility:visible;mso-wrap-style:square;mso-width-percent:0;mso-height-percent:0;mso-wrap-distance-left:9pt;mso-wrap-distance-top:0;mso-wrap-distance-right:9pt;mso-wrap-distance-bottom:0;mso-position-horizontal:absolute;mso-position-horizontal-relative:text;mso-position-vertical:absolute;mso-position-vertical-relative:text;mso-width-percent:0;mso-height-percent:0;mso-width-relative:margin;mso-height-relative:margin;v-text-anchor:top" o:gfxdata="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" filled="f" stroked="f" strokeweight=".5pt">
                 <v:textbox>
                   <w:txbxContent>
                     <w:p>
                       <w:r>
-                        <w:t>Fabriziobreda2018</w:t>
-                      </w:r>
-                      <w:r>
-                        <w:t>@gmail.com</w:t>
+                        <w:t>Fabriziobreda2018@gmail.com</w:t>
                       </w:r>
                     </w:p>
                   </w:txbxContent>
@@ -1420,7 +1372,7 @@
           </mc:Choice>
           <mc:Fallback>
             <w:pict>
-              <v:shape w14:anchorId="319161E7" id="_x0000_s1034" type="#_x0000_t202" style="position:absolute;margin-left:-70.2pt;margin-top:145.3pt;width:324.9pt;height:110.6pt;z-index:251674624;visibility:visible;mso-wrap-style:square;mso-width-percent:0;mso-height-percent:200;mso-wrap-distance-left:9pt;mso-wrap-distance-top:3.6pt;mso-wrap-distance-right:9pt;mso-wrap-distance-bottom:3.6pt;mso-position-horizontal:absolute;mso-position-horizontal-relative:text;mso-position-vertical:absolute;mso-position-vertical-relative:text;mso-width-percent:0;mso-height-percent:200;mso-width-relative:margin;mso-height-relative:margin;v-text-anchor:top" o:gfxdata="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" filled="f" stroked="f">
+              <v:shape w14:anchorId="7400A920" id="_x0000_s1034" type="#_x0000_t202" style="position:absolute;margin-left:-70.2pt;margin-top:145.3pt;width:324.9pt;height:110.6pt;z-index:251674624;visibility:visible;mso-wrap-style:square;mso-width-percent:0;mso-height-percent:200;mso-wrap-distance-left:9pt;mso-wrap-distance-top:3.6pt;mso-wrap-distance-right:9pt;mso-wrap-distance-bottom:3.6pt;mso-position-horizontal:absolute;mso-position-horizontal-relative:text;mso-position-vertical:absolute;mso-position-vertical-relative:text;mso-width-percent:0;mso-height-percent:200;mso-width-relative:margin;mso-height-relative:margin;v-text-anchor:top" o:gfxdata="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" filled="f" stroked="f">
                 <v:textbox style="mso-fit-shape-to-text:t">
                   <w:txbxContent>
                     <w:p>
@@ -1479,13 +1431,13 @@
                     <pic:cNvPicPr/>
                   </pic:nvPicPr>
                   <pic:blipFill>
-                    <a:blip r:embed="rId8" cstate="print">
+                    <a:blip r:embed="rId7" cstate="print">
                       <a:extLst>
                         <a:ext uri="{28A0092B-C50C-407E-A947-70E740481C1C}">
                           <a14:useLocalDpi xmlns:a14="http://schemas.microsoft.com/office/drawing/2010/main" val="0"/>
                         </a:ext>
                         <a:ext uri="{96DAC541-7B7A-43D3-8B79-37D633B846F1}">
-                          <asvg:svgBlip xmlns:asvg="http://schemas.microsoft.com/office/drawing/2016/SVG/main" r:embed="rId9"/>
+                          <asvg:svgBlip xmlns:asvg="http://schemas.microsoft.com/office/drawing/2016/SVG/main" r:embed="rId8"/>
                         </a:ext>
                       </a:extLst>
                     </a:blip>
@@ -1545,13 +1497,13 @@
                     <pic:cNvPicPr/>
                   </pic:nvPicPr>
                   <pic:blipFill>
-                    <a:blip r:embed="rId10" cstate="print">
+                    <a:blip r:embed="rId9" cstate="print">
                       <a:extLst>
                         <a:ext uri="{28A0092B-C50C-407E-A947-70E740481C1C}">
                           <a14:useLocalDpi xmlns:a14="http://schemas.microsoft.com/office/drawing/2010/main" val="0"/>
                         </a:ext>
                         <a:ext uri="{96DAC541-7B7A-43D3-8B79-37D633B846F1}">
-                          <asvg:svgBlip xmlns:asvg="http://schemas.microsoft.com/office/drawing/2016/SVG/main" r:embed="rId11"/>
+                          <asvg:svgBlip xmlns:asvg="http://schemas.microsoft.com/office/drawing/2016/SVG/main" r:embed="rId10"/>
                         </a:ext>
                       </a:extLst>
                     </a:blip>
@@ -1611,13 +1563,13 @@
                     <pic:cNvPicPr/>
                   </pic:nvPicPr>
                   <pic:blipFill>
-                    <a:blip r:embed="rId12" cstate="print">
+                    <a:blip r:embed="rId11" cstate="print">
                       <a:extLst>
                         <a:ext uri="{28A0092B-C50C-407E-A947-70E740481C1C}">
                           <a14:useLocalDpi xmlns:a14="http://schemas.microsoft.com/office/drawing/2010/main" val="0"/>
                         </a:ext>
                         <a:ext uri="{96DAC541-7B7A-43D3-8B79-37D633B846F1}">
-                          <asvg:svgBlip xmlns:asvg="http://schemas.microsoft.com/office/drawing/2016/SVG/main" r:embed="rId13"/>
+                          <asvg:svgBlip xmlns:asvg="http://schemas.microsoft.com/office/drawing/2016/SVG/main" r:embed="rId12"/>
                         </a:ext>
                       </a:extLst>
                     </a:blip>
@@ -1708,23 +1660,7 @@
                                 <w:b/>
                                 <w:bCs/>
                               </w:rPr>
-                              <w:t xml:space="preserve">PROGRAMADOR WEB </w:t>
-                            </w:r>
-                            <w:r>
-                              <w:rPr>
-                                <w:rFonts w:ascii="Montserrat" w:hAnsi="Montserrat"/>
-                                <w:b/>
-                                <w:bCs/>
-                              </w:rPr>
-                              <w:t xml:space="preserve">| </w:t>
-                            </w:r>
-                            <w:r>
-                              <w:rPr>
-                                <w:rFonts w:ascii="Montserrat" w:hAnsi="Montserrat"/>
-                                <w:b/>
-                                <w:bCs/>
-                              </w:rPr>
-                              <w:t>Freelance</w:t>
+                              <w:t>PROGRAMADOR WEB | Freelance</w:t>
                             </w:r>
                           </w:p>
                           <w:p>
@@ -1737,19 +1673,7 @@
                               <w:rPr>
                                 <w:rFonts w:ascii="Montserrat" w:hAnsi="Montserrat"/>
                               </w:rPr>
-                              <w:t>202</w:t>
-                            </w:r>
-                            <w:r>
-                              <w:rPr>
-                                <w:rFonts w:ascii="Montserrat" w:hAnsi="Montserrat"/>
-                              </w:rPr>
-                              <w:t>1</w:t>
-                            </w:r>
-                            <w:r>
-                              <w:rPr>
-                                <w:rFonts w:ascii="Montserrat" w:hAnsi="Montserrat"/>
-                              </w:rPr>
-                              <w:t xml:space="preserve"> – Actualidad</w:t>
+                              <w:t>2021 – Actualidad</w:t>
                             </w:r>
                           </w:p>
                           <w:p>
@@ -1762,25 +1686,7 @@
                               <w:rPr>
                                 <w:rFonts w:ascii="Montserrat" w:hAnsi="Montserrat"/>
                               </w:rPr>
-                              <w:t xml:space="preserve">Diseño y desarrollo de páginas web responsivas, implementación de tiendas online y </w:t>
-                            </w:r>
-                            <w:r>
-                              <w:rPr>
-                                <w:rFonts w:ascii="Montserrat" w:hAnsi="Montserrat"/>
-                              </w:rPr>
-                              <w:t>gestión de ho</w:t>
-                            </w:r>
-                            <w:r>
-                              <w:rPr>
-                                <w:rFonts w:ascii="Montserrat" w:hAnsi="Montserrat"/>
-                              </w:rPr>
-                              <w:t>s</w:t>
-                            </w:r>
-                            <w:r>
-                              <w:rPr>
-                                <w:rFonts w:ascii="Montserrat" w:hAnsi="Montserrat"/>
-                              </w:rPr>
-                              <w:t>ting</w:t>
+                              <w:t>Diseño y desarrollo de páginas web responsivas, implementación de tiendas online y gestión de hosting</w:t>
                             </w:r>
                           </w:p>
                           <w:p>
@@ -1797,60 +1703,7 @@
                                 <w:b/>
                                 <w:bCs/>
                               </w:rPr>
-                              <w:t>Supervisor</w:t>
-                            </w:r>
-                            <w:r>
-                              <w:rPr>
-                                <w:rFonts w:ascii="Montserrat" w:hAnsi="Montserrat"/>
-                                <w:b/>
-                                <w:bCs/>
-                              </w:rPr>
-                              <w:t xml:space="preserve"> </w:t>
-                            </w:r>
-                            <w:r>
-                              <w:rPr>
-                                <w:rFonts w:ascii="Montserrat" w:hAnsi="Montserrat"/>
-                                <w:b/>
-                                <w:bCs/>
-                              </w:rPr>
-                              <w:t xml:space="preserve">| </w:t>
-                            </w:r>
-                            <w:r>
-                              <w:rPr>
-                                <w:rFonts w:ascii="Montserrat" w:hAnsi="Montserrat"/>
-                                <w:b/>
-                                <w:bCs/>
-                              </w:rPr>
-                              <w:t xml:space="preserve">Empresa: </w:t>
-                            </w:r>
-                            <w:proofErr w:type="spellStart"/>
-                            <w:r>
-                              <w:rPr>
-                                <w:rFonts w:ascii="Montserrat" w:hAnsi="Montserrat"/>
-                                <w:b/>
-                                <w:bCs/>
-                              </w:rPr>
-                              <w:t>TechnoBuy</w:t>
-                            </w:r>
-                            <w:proofErr w:type="spellEnd"/>
-                          </w:p>
-                          <w:p>
-                            <w:pPr>
-                              <w:rPr>
-                                <w:rFonts w:ascii="Montserrat" w:hAnsi="Montserrat"/>
-                              </w:rPr>
-                            </w:pPr>
-                            <w:r>
-                              <w:rPr>
-                                <w:rFonts w:ascii="Montserrat" w:hAnsi="Montserrat"/>
-                              </w:rPr>
-                              <w:t>2020 – 202</w:t>
-                            </w:r>
-                            <w:r>
-                              <w:rPr>
-                                <w:rFonts w:ascii="Montserrat" w:hAnsi="Montserrat"/>
-                              </w:rPr>
-                              <w:t>1</w:t>
+                              <w:t>Supervisor | Empresa: TechnoBuy</w:t>
                             </w:r>
                           </w:p>
                           <w:p>
@@ -1863,19 +1716,20 @@
                               <w:rPr>
                                 <w:rFonts w:ascii="Montserrat" w:hAnsi="Montserrat"/>
                               </w:rPr>
-                              <w:t xml:space="preserve">Supervisión de </w:t>
+                              <w:t>2020 – 2021</w:t>
                             </w:r>
+                          </w:p>
+                          <w:p>
+                            <w:pPr>
+                              <w:rPr>
+                                <w:rFonts w:ascii="Montserrat" w:hAnsi="Montserrat"/>
+                              </w:rPr>
+                            </w:pPr>
                             <w:r>
                               <w:rPr>
                                 <w:rFonts w:ascii="Montserrat" w:hAnsi="Montserrat"/>
                               </w:rPr>
-                              <w:t>proyectos de</w:t>
-                            </w:r>
-                            <w:r>
-                              <w:rPr>
-                                <w:rFonts w:ascii="Montserrat" w:hAnsi="Montserrat"/>
-                              </w:rPr>
-                              <w:t xml:space="preserve"> desarrollo web y aplicaciones, coordinando el equipo de programadores, controlando tiempos de entrega y asegurando la calidad del producto</w:t>
+                              <w:t>Supervisión de proyectos de desarrollo web y aplicaciones, coordinando el equipo de programadores, controlando tiempos de entrega y asegurando la calidad del producto</w:t>
                             </w:r>
                           </w:p>
                         </w:txbxContent>
@@ -1897,7 +1751,7 @@
           </mc:Choice>
           <mc:Fallback>
             <w:pict>
-              <v:shape w14:anchorId="40FFCBDE" id="_x0000_s1035" type="#_x0000_t202" style="position:absolute;margin-left:175.4pt;margin-top:275.95pt;width:324.9pt;height:110.6pt;z-index:251672576;visibility:visible;mso-wrap-style:square;mso-width-percent:0;mso-height-percent:200;mso-wrap-distance-left:9pt;mso-wrap-distance-top:3.6pt;mso-wrap-distance-right:9pt;mso-wrap-distance-bottom:3.6pt;mso-position-horizontal:absolute;mso-position-horizontal-relative:text;mso-position-vertical:absolute;mso-position-vertical-relative:text;mso-width-percent:0;mso-height-percent:200;mso-width-relative:margin;mso-height-relative:margin;v-text-anchor:top" o:gfxdata="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" stroked="f">
+              <v:shape w14:anchorId="40FFCBDE" id="_x0000_s1035" type="#_x0000_t202" style="position:absolute;margin-left:175.4pt;margin-top:275.95pt;width:324.9pt;height:110.6pt;z-index:251672576;visibility:visible;mso-wrap-style:square;mso-width-percent:0;mso-height-percent:200;mso-wrap-distance-left:9pt;mso-wrap-distance-top:3.6pt;mso-wrap-distance-right:9pt;mso-wrap-distance-bottom:3.6pt;mso-position-horizontal:absolute;mso-position-horizontal-relative:text;mso-position-vertical:absolute;mso-position-vertical-relative:text;mso-width-percent:0;mso-height-percent:200;mso-width-relative:margin;mso-height-relative:margin;v-text-anchor:top" o:gfxdata="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" stroked="f">
                 <v:textbox style="mso-fit-shape-to-text:t">
                   <w:txbxContent>
                     <w:p>
@@ -1914,23 +1768,7 @@
                           <w:b/>
                           <w:bCs/>
                         </w:rPr>
-                        <w:t xml:space="preserve">PROGRAMADOR WEB </w:t>
-                      </w:r>
-                      <w:r>
-                        <w:rPr>
-                          <w:rFonts w:ascii="Montserrat" w:hAnsi="Montserrat"/>
-                          <w:b/>
-                          <w:bCs/>
-                        </w:rPr>
-                        <w:t xml:space="preserve">| </w:t>
-                      </w:r>
-                      <w:r>
-                        <w:rPr>
-                          <w:rFonts w:ascii="Montserrat" w:hAnsi="Montserrat"/>
-                          <w:b/>
-                          <w:bCs/>
-                        </w:rPr>
-                        <w:t>Freelance</w:t>
+                        <w:t>PROGRAMADOR WEB | Freelance</w:t>
                       </w:r>
                     </w:p>
                     <w:p>
@@ -1943,19 +1781,7 @@
                         <w:rPr>
                           <w:rFonts w:ascii="Montserrat" w:hAnsi="Montserrat"/>
                         </w:rPr>
-                        <w:t>202</w:t>
-                      </w:r>
-                      <w:r>
-                        <w:rPr>
-                          <w:rFonts w:ascii="Montserrat" w:hAnsi="Montserrat"/>
-                        </w:rPr>
-                        <w:t>1</w:t>
-                      </w:r>
-                      <w:r>
-                        <w:rPr>
-                          <w:rFonts w:ascii="Montserrat" w:hAnsi="Montserrat"/>
-                        </w:rPr>
-                        <w:t xml:space="preserve"> – Actualidad</w:t>
+                        <w:t>2021 – Actualidad</w:t>
                       </w:r>
                     </w:p>
                     <w:p>
@@ -1968,25 +1794,7 @@
                         <w:rPr>
                           <w:rFonts w:ascii="Montserrat" w:hAnsi="Montserrat"/>
                         </w:rPr>
-                        <w:t xml:space="preserve">Diseño y desarrollo de páginas web responsivas, implementación de tiendas online y </w:t>
-                      </w:r>
-                      <w:r>
-                        <w:rPr>
-                          <w:rFonts w:ascii="Montserrat" w:hAnsi="Montserrat"/>
-                        </w:rPr>
-                        <w:t>gestión de ho</w:t>
-                      </w:r>
-                      <w:r>
-                        <w:rPr>
-                          <w:rFonts w:ascii="Montserrat" w:hAnsi="Montserrat"/>
-                        </w:rPr>
-                        <w:t>s</w:t>
-                      </w:r>
-                      <w:r>
-                        <w:rPr>
-                          <w:rFonts w:ascii="Montserrat" w:hAnsi="Montserrat"/>
-                        </w:rPr>
-                        <w:t>ting</w:t>
+                        <w:t>Diseño y desarrollo de páginas web responsivas, implementación de tiendas online y gestión de hosting</w:t>
                       </w:r>
                     </w:p>
                     <w:p>
@@ -2003,60 +1811,7 @@
                           <w:b/>
                           <w:bCs/>
                         </w:rPr>
-                        <w:t>Supervisor</w:t>
-                      </w:r>
-                      <w:r>
-                        <w:rPr>
-                          <w:rFonts w:ascii="Montserrat" w:hAnsi="Montserrat"/>
-                          <w:b/>
-                          <w:bCs/>
-                        </w:rPr>
-                        <w:t xml:space="preserve"> </w:t>
-                      </w:r>
-                      <w:r>
-                        <w:rPr>
-                          <w:rFonts w:ascii="Montserrat" w:hAnsi="Montserrat"/>
-                          <w:b/>
-                          <w:bCs/>
-                        </w:rPr>
-                        <w:t xml:space="preserve">| </w:t>
-                      </w:r>
-                      <w:r>
-                        <w:rPr>
-                          <w:rFonts w:ascii="Montserrat" w:hAnsi="Montserrat"/>
-                          <w:b/>
-                          <w:bCs/>
-                        </w:rPr>
-                        <w:t xml:space="preserve">Empresa: </w:t>
-                      </w:r>
-                      <w:proofErr w:type="spellStart"/>
-                      <w:r>
-                        <w:rPr>
-                          <w:rFonts w:ascii="Montserrat" w:hAnsi="Montserrat"/>
-                          <w:b/>
-                          <w:bCs/>
-                        </w:rPr>
-                        <w:t>TechnoBuy</w:t>
-                      </w:r>
-                      <w:proofErr w:type="spellEnd"/>
-                    </w:p>
-                    <w:p>
-                      <w:pPr>
-                        <w:rPr>
-                          <w:rFonts w:ascii="Montserrat" w:hAnsi="Montserrat"/>
-                        </w:rPr>
-                      </w:pPr>
-                      <w:r>
-                        <w:rPr>
-                          <w:rFonts w:ascii="Montserrat" w:hAnsi="Montserrat"/>
-                        </w:rPr>
-                        <w:t>2020 – 202</w:t>
-                      </w:r>
-                      <w:r>
-                        <w:rPr>
-                          <w:rFonts w:ascii="Montserrat" w:hAnsi="Montserrat"/>
-                        </w:rPr>
-                        <w:t>1</w:t>
+                        <w:t>Supervisor | Empresa: TechnoBuy</w:t>
                       </w:r>
                     </w:p>
                     <w:p>
@@ -2069,19 +1824,20 @@
                         <w:rPr>
                           <w:rFonts w:ascii="Montserrat" w:hAnsi="Montserrat"/>
                         </w:rPr>
-                        <w:t xml:space="preserve">Supervisión de </w:t>
+                        <w:t>2020 – 2021</w:t>
                       </w:r>
+                    </w:p>
+                    <w:p>
+                      <w:pPr>
+                        <w:rPr>
+                          <w:rFonts w:ascii="Montserrat" w:hAnsi="Montserrat"/>
+                        </w:rPr>
+                      </w:pPr>
                       <w:r>
                         <w:rPr>
                           <w:rFonts w:ascii="Montserrat" w:hAnsi="Montserrat"/>
                         </w:rPr>
-                        <w:t>proyectos de</w:t>
-                      </w:r>
-                      <w:r>
-                        <w:rPr>
-                          <w:rFonts w:ascii="Montserrat" w:hAnsi="Montserrat"/>
-                        </w:rPr>
-                        <w:t xml:space="preserve"> desarrollo web y aplicaciones, coordinando el equipo de programadores, controlando tiempos de entrega y asegurando la calidad del producto</w:t>
+                        <w:t>Supervisión de proyectos de desarrollo web y aplicaciones, coordinando el equipo de programadores, controlando tiempos de entrega y asegurando la calidad del producto</w:t>
                       </w:r>
                     </w:p>
                   </w:txbxContent>
@@ -2176,7 +1932,7 @@
           </mc:Choice>
           <mc:Fallback>
             <w:pict>
-              <v:shape w14:anchorId="42766A8D" id="_x0000_s1036" type="#_x0000_t202" style="position:absolute;margin-left:173.5pt;margin-top:240.3pt;width:324.9pt;height:110.6pt;z-index:251670528;visibility:visible;mso-wrap-style:square;mso-width-percent:0;mso-height-percent:200;mso-wrap-distance-left:9pt;mso-wrap-distance-top:3.6pt;mso-wrap-distance-right:9pt;mso-wrap-distance-bottom:3.6pt;mso-position-horizontal:absolute;mso-position-horizontal-relative:text;mso-position-vertical:absolute;mso-position-vertical-relative:text;mso-width-percent:0;mso-height-percent:200;mso-width-relative:margin;mso-height-relative:margin;v-text-anchor:top" o:gfxdata="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" stroked="f">
+              <v:shape w14:anchorId="2C3A5CDD" id="_x0000_s1036" type="#_x0000_t202" style="position:absolute;margin-left:173.5pt;margin-top:240.3pt;width:324.9pt;height:110.6pt;z-index:251670528;visibility:visible;mso-wrap-style:square;mso-width-percent:0;mso-height-percent:200;mso-wrap-distance-left:9pt;mso-wrap-distance-top:3.6pt;mso-wrap-distance-right:9pt;mso-wrap-distance-bottom:3.6pt;mso-position-horizontal:absolute;mso-position-horizontal-relative:text;mso-position-vertical:absolute;mso-position-vertical-relative:text;mso-width-percent:0;mso-height-percent:200;mso-width-relative:margin;mso-height-relative:margin;v-text-anchor:top" o:gfxdata="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" stroked="f">
                 <v:textbox style="mso-fit-shape-to-text:t">
                   <w:txbxContent>
                     <w:p>
@@ -2262,25 +2018,7 @@
                               <w:rPr>
                                 <w:rFonts w:ascii="Montserrat" w:hAnsi="Montserrat"/>
                               </w:rPr>
-                              <w:t>Programador con experiencia en diseño y desarrollo de paginas web, especializado en HTML, Css, Java Script. Además, con trayectoria como</w:t>
-                            </w:r>
-                            <w:r>
-                              <w:rPr>
-                                <w:rFonts w:ascii="Montserrat" w:hAnsi="Montserrat"/>
-                              </w:rPr>
-                              <w:t xml:space="preserve"> secretario</w:t>
-                            </w:r>
-                            <w:r>
-                              <w:rPr>
-                                <w:rFonts w:ascii="Montserrat" w:hAnsi="Montserrat"/>
-                              </w:rPr>
-                              <w:t xml:space="preserve">, </w:t>
-                            </w:r>
-                            <w:r>
-                              <w:rPr>
-                                <w:rFonts w:ascii="Montserrat" w:hAnsi="Montserrat"/>
-                              </w:rPr>
-                              <w:t>atención al cliente y supervisor.</w:t>
+                              <w:t>Programador con experiencia en diseño y desarrollo de paginas web, especializado en HTML, Css, Java Script. Además, con trayectoria como secretario, atención al cliente y supervisor.</w:t>
                             </w:r>
                           </w:p>
                         </w:txbxContent>
@@ -2302,7 +2040,7 @@
           </mc:Choice>
           <mc:Fallback>
             <w:pict>
-              <v:shape w14:anchorId="514C1C0B" id="_x0000_s1037" type="#_x0000_t202" style="position:absolute;margin-left:171pt;margin-top:136.35pt;width:324.9pt;height:110.6pt;z-index:251668480;visibility:visible;mso-wrap-style:square;mso-width-percent:0;mso-height-percent:200;mso-wrap-distance-left:9pt;mso-wrap-distance-top:3.6pt;mso-wrap-distance-right:9pt;mso-wrap-distance-bottom:3.6pt;mso-position-horizontal:absolute;mso-position-horizontal-relative:text;mso-position-vertical:absolute;mso-position-vertical-relative:text;mso-width-percent:0;mso-height-percent:200;mso-width-relative:margin;mso-height-relative:margin;v-text-anchor:top" o:gfxdata="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" stroked="f">
+              <v:shape w14:anchorId="418F4E95" id="_x0000_s1037" type="#_x0000_t202" style="position:absolute;margin-left:171pt;margin-top:136.35pt;width:324.9pt;height:110.6pt;z-index:251668480;visibility:visible;mso-wrap-style:square;mso-width-percent:0;mso-height-percent:200;mso-wrap-distance-left:9pt;mso-wrap-distance-top:3.6pt;mso-wrap-distance-right:9pt;mso-wrap-distance-bottom:3.6pt;mso-position-horizontal:absolute;mso-position-horizontal-relative:text;mso-position-vertical:absolute;mso-position-vertical-relative:text;mso-width-percent:0;mso-height-percent:200;mso-width-relative:margin;mso-height-relative:margin;v-text-anchor:top" o:gfxdata="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" stroked="f">
                 <v:textbox style="mso-fit-shape-to-text:t">
                   <w:txbxContent>
                     <w:p>
@@ -2315,25 +2053,7 @@
                         <w:rPr>
                           <w:rFonts w:ascii="Montserrat" w:hAnsi="Montserrat"/>
                         </w:rPr>
-                        <w:t>Programador con experiencia en diseño y desarrollo de paginas web, especializado en HTML, Css, Java Script. Además, con trayectoria como</w:t>
-                      </w:r>
-                      <w:r>
-                        <w:rPr>
-                          <w:rFonts w:ascii="Montserrat" w:hAnsi="Montserrat"/>
-                        </w:rPr>
-                        <w:t xml:space="preserve"> secretario</w:t>
-                      </w:r>
-                      <w:r>
-                        <w:rPr>
-                          <w:rFonts w:ascii="Montserrat" w:hAnsi="Montserrat"/>
-                        </w:rPr>
-                        <w:t xml:space="preserve">, </w:t>
-                      </w:r>
-                      <w:r>
-                        <w:rPr>
-                          <w:rFonts w:ascii="Montserrat" w:hAnsi="Montserrat"/>
-                        </w:rPr>
-                        <w:t>atención al cliente y supervisor.</w:t>
+                        <w:t>Programador con experiencia en diseño y desarrollo de paginas web, especializado en HTML, Css, Java Script. Además, con trayectoria como secretario, atención al cliente y supervisor.</w:t>
                       </w:r>
                     </w:p>
                   </w:txbxContent>
@@ -2427,7 +2147,7 @@
           </mc:Choice>
           <mc:Fallback>
             <w:pict>
-              <v:shape id="_x0000_s1038" type="#_x0000_t202" style="position:absolute;margin-left:227.6pt;margin-top:-37.3pt;width:209.1pt;height:110.6pt;z-index:251664384;visibility:visible;mso-wrap-style:square;mso-width-percent:0;mso-height-percent:200;mso-wrap-distance-left:9pt;mso-wrap-distance-top:3.6pt;mso-wrap-distance-right:9pt;mso-wrap-distance-bottom:3.6pt;mso-position-horizontal:absolute;mso-position-horizontal-relative:text;mso-position-vertical:absolute;mso-position-vertical-relative:text;mso-width-percent:0;mso-height-percent:200;mso-width-relative:margin;mso-height-relative:margin;v-text-anchor:top" o:gfxdata="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" filled="f" stroked="f">
+              <v:shape w14:anchorId="2637C47C" id="_x0000_s1038" type="#_x0000_t202" style="position:absolute;margin-left:227.6pt;margin-top:-37.3pt;width:209.1pt;height:110.6pt;z-index:251664384;visibility:visible;mso-wrap-style:square;mso-width-percent:0;mso-height-percent:200;mso-wrap-distance-left:9pt;mso-wrap-distance-top:3.6pt;mso-wrap-distance-right:9pt;mso-wrap-distance-bottom:3.6pt;mso-position-horizontal:absolute;mso-position-horizontal-relative:text;mso-position-vertical:absolute;mso-position-vertical-relative:text;mso-width-percent:0;mso-height-percent:200;mso-width-relative:margin;mso-height-relative:margin;v-text-anchor:top" o:gfxdata="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" filled="f" stroked="f">
                 <v:textbox style="mso-fit-shape-to-text:t">
                   <w:txbxContent>
                     <w:p>
@@ -2528,7 +2248,7 @@
               </wp:anchor>
             </w:drawing>
           </mc:Choice>
-          <mc:Fallback>
+          <mc:Fallback xmlns:w16sdtfl="http://schemas.microsoft.com/office/word/2024/wordml/sdtformatlock" xmlns:w16sdtdh="http://schemas.microsoft.com/office/word/2020/wordml/sdtdatahash" xmlns:w16du="http://schemas.microsoft.com/office/word/2023/wordml/word16du" xmlns:w16="http://schemas.microsoft.com/office/word/2018/wordml" xmlns:w16cex="http://schemas.microsoft.com/office/word/2018/wordml/cex" xmlns:oel="http://schemas.microsoft.com/office/2019/extlst">
             <w:pict>
               <v:rect w14:anchorId="746B66DE" id="Rectángulo 1" o:spid="_x0000_s1026" style="position:absolute;margin-left:233.05pt;margin-top:-70.85pt;width:388.4pt;height:141.5pt;z-index:251661312;visibility:visible;mso-wrap-style:square;mso-width-percent:0;mso-height-percent:0;mso-wrap-distance-left:9pt;mso-wrap-distance-top:0;mso-wrap-distance-right:9pt;mso-wrap-distance-bottom:0;mso-position-horizontal:absolute;mso-position-horizontal-relative:page;mso-position-vertical:absolute;mso-position-vertical-relative:text;mso-width-percent:0;mso-height-percent:0;mso-width-relative:margin;mso-height-relative:margin;v-text-anchor:middle" o:gfxdata="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" fillcolor="#19130f" stroked="f" strokeweight="1pt">
                 <w10:wrap anchorx="page"/>
@@ -2610,7 +2330,7 @@
               </wp:anchor>
             </w:drawing>
           </mc:Choice>
-          <mc:Fallback>
+          <mc:Fallback xmlns:w16sdtfl="http://schemas.microsoft.com/office/word/2024/wordml/sdtformatlock" xmlns:w16sdtdh="http://schemas.microsoft.com/office/word/2020/wordml/sdtdatahash" xmlns:w16du="http://schemas.microsoft.com/office/word/2023/wordml/word16du" xmlns:w16="http://schemas.microsoft.com/office/word/2018/wordml" xmlns:w16cex="http://schemas.microsoft.com/office/word/2018/wordml/cex" xmlns:oel="http://schemas.microsoft.com/office/2019/extlst">
             <w:pict>
               <v:rect w14:anchorId="6CA3F8DE" id="Rectángulo 2" o:spid="_x0000_s1026" style="position:absolute;margin-left:0;margin-top:-70.85pt;width:242.55pt;height:838.65pt;z-index:251662336;visibility:visible;mso-wrap-style:square;mso-width-percent:0;mso-height-percent:0;mso-wrap-distance-left:9pt;mso-wrap-distance-top:0;mso-wrap-distance-right:9pt;mso-wrap-distance-bottom:0;mso-position-horizontal:left;mso-position-horizontal-relative:page;mso-position-vertical:absolute;mso-position-vertical-relative:text;mso-width-percent:0;mso-height-percent:0;mso-width-relative:margin;mso-height-relative:margin;v-text-anchor:middle" o:gfxdata="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" fillcolor="#c8dce6" stroked="f" strokeweight="1pt">
                 <w10:wrap anchorx="page"/>
@@ -2631,7 +2351,7 @@
 </file>
 
 <file path=word/styles.xml><?xml version="1.0" encoding="utf-8"?>
-<w:styles xmlns:mc="http://schemas.openxmlformats.org/markup-compatibility/2006" xmlns:r="http://schemas.openxmlformats.org/officeDocument/2006/relationships" xmlns:w="http://schemas.openxmlformats.org/wordprocessingml/2006/main" xmlns:w14="http://schemas.microsoft.com/office/word/2010/wordml" xmlns:w15="http://schemas.microsoft.com/office/word/2012/wordml" xmlns:w16cex="http://schemas.microsoft.com/office/word/2018/wordml/cex" xmlns:w16cid="http://schemas.microsoft.com/office/word/2016/wordml/cid" xmlns:w16="http://schemas.microsoft.com/office/word/2018/wordml" xmlns:w16du="http://schemas.microsoft.com/office/word/2023/wordml/word16du" xmlns:w16sdtdh="http://schemas.microsoft.com/office/word/2020/wordml/sdtdatahash" xmlns:w16sdtfl="http://schemas.microsoft.com/office/word/2024/wordml/sdtformatlock" xmlns:w16se="http://schemas.microsoft.com/office/word/2015/wordml/symex" mc:Ignorable="w14 w15 w16se w16cid w16 w16cex w16sdtdh w16sdtfl w16du">
+<w:styles xmlns:mc="http://schemas.openxmlformats.org/markup-compatibility/2006" xmlns:r="http://schemas.openxmlformats.org/officeDocument/2006/relationships" xmlns:w="http://schemas.openxmlformats.org/wordprocessingml/2006/main" xmlns:w14="http://schemas.microsoft.com/office/word/2010/wordml" xmlns:w15="http://schemas.microsoft.com/office/word/2012/wordml" xmlns:w16cid="http://schemas.microsoft.com/office/word/2016/wordml/cid" xmlns:w16se="http://schemas.microsoft.com/office/word/2015/wordml/symex" mc:Ignorable="w14 w15 w16se w16cid">
   <w:docDefaults>
     <w:rPrDefault>
       <w:rPr>
@@ -2647,7 +2367,7 @@
       </w:pPr>
     </w:pPrDefault>
   </w:docDefaults>
-  <w:latentStyles w:defLockedState="0" w:defUIPriority="99" w:defSemiHidden="0" w:defUnhideWhenUsed="0" w:defQFormat="0" w:count="376">
+  <w:latentStyles w:defLockedState="0" w:defUIPriority="99" w:defSemiHidden="0" w:defUnhideWhenUsed="0" w:defQFormat="0" w:count="375">
     <w:lsdException w:name="Normal" w:uiPriority="0" w:qFormat="1"/>
     <w:lsdException w:name="heading 1" w:uiPriority="9" w:qFormat="1"/>
     <w:lsdException w:name="heading 2" w:semiHidden="1" w:uiPriority="9" w:unhideWhenUsed="1" w:qFormat="1"/>
@@ -3023,7 +2743,6 @@
     <w:lsdException w:name="Smart Hyperlink" w:semiHidden="1" w:unhideWhenUsed="1"/>
     <w:lsdException w:name="Hashtag" w:semiHidden="1" w:unhideWhenUsed="1"/>
     <w:lsdException w:name="Unresolved Mention" w:semiHidden="1" w:unhideWhenUsed="1"/>
-    <w:lsdException w:name="Smart Link" w:semiHidden="1" w:unhideWhenUsed="1"/>
   </w:latentStyles>
   <w:style w:type="paragraph" w:default="1" w:styleId="Normal">
     <w:name w:val="Normal"/>

</xml_diff>